<commit_message>
Primer Boceto de Observer
</commit_message>
<xml_diff>
--- a/EjercicioPrimeraClase.docx
+++ b/EjercicioPrimeraClase.docx
@@ -1,36 +1,42 @@
 
 <file path=word/document.xml><?xml version="1.0" encoding="utf-8"?>
-<w:document xmlns:wpc="http://schemas.microsoft.com/office/word/2010/wordprocessingCanvas" xmlns:cx="http://schemas.microsoft.com/office/drawing/2014/chartex" xmlns:mc="http://schemas.openxmlformats.org/markup-compatibility/2006" xmlns:o="urn:schemas-microsoft-com:office:office" xmlns:r="http://schemas.openxmlformats.org/officeDocument/2006/relationships" xmlns:m="http://schemas.openxmlformats.org/officeDocument/2006/math" xmlns:v="urn:schemas-microsoft-com:vml" xmlns:wp14="http://schemas.microsoft.com/office/word/2010/wordprocessingDrawing" xmlns:wp="http://schemas.openxmlformats.org/drawingml/2006/wordprocessingDrawing" xmlns:w10="urn:schemas-microsoft-com:office:word" xmlns:w="http://schemas.openxmlformats.org/wordprocessingml/2006/main" xmlns:w14="http://schemas.microsoft.com/office/word/2010/wordml" xmlns:w15="http://schemas.microsoft.com/office/word/2012/wordml" xmlns:w16se="http://schemas.microsoft.com/office/word/2015/wordml/symex" xmlns:wpg="http://schemas.microsoft.com/office/word/2010/wordprocessingGroup" xmlns:wpi="http://schemas.microsoft.com/office/word/2010/wordprocessingInk" xmlns:wne="http://schemas.microsoft.com/office/word/2006/wordml" xmlns:wps="http://schemas.microsoft.com/office/word/2010/wordprocessingShape" mc:Ignorable="w14 w15 w16se wp14">
+<w:document xmlns:o="urn:schemas-microsoft-com:office:office" xmlns:r="http://schemas.openxmlformats.org/officeDocument/2006/relationships" xmlns:v="urn:schemas-microsoft-com:vml" xmlns:w="http://schemas.openxmlformats.org/wordprocessingml/2006/main" xmlns:w10="urn:schemas-microsoft-com:office:word" xmlns:wp="http://schemas.openxmlformats.org/drawingml/2006/wordprocessingDrawing" xmlns:wps="http://schemas.microsoft.com/office/word/2010/wordprocessingShape" xmlns:wpg="http://schemas.microsoft.com/office/word/2010/wordprocessingGroup" xmlns:mc="http://schemas.openxmlformats.org/markup-compatibility/2006" xmlns:wp14="http://schemas.microsoft.com/office/word/2010/wordprocessingDrawing" xmlns:w14="http://schemas.microsoft.com/office/word/2010/wordml" mc:Ignorable="w14 wp14">
   <w:body>
     <w:p>
       <w:pPr>
-        <w:spacing w:after="120"/>
+        <w:pStyle w:val="Normal"/>
+        <w:spacing w:before="0" w:after="120"/>
         <w:jc w:val="center"/>
         <w:rPr>
           <w:rFonts w:ascii="Verdana" w:hAnsi="Verdana"/>
           <w:b/>
-        </w:rPr>
-      </w:pPr>
-      <w:r>
-        <w:rPr>
-          <w:rFonts w:ascii="Verdana" w:hAnsi="Verdana"/>
           <w:b/>
         </w:rPr>
+      </w:pPr>
+      <w:r>
+        <w:rPr>
+          <w:rFonts w:ascii="Verdana" w:hAnsi="Verdana"/>
+          <w:b/>
+        </w:rPr>
         <w:t>Completar y/o corregir de ser necesario los diagramas y codificar el sistema propuesto aplicando el patrón MVC.</w:t>
       </w:r>
     </w:p>
     <w:p>
       <w:pPr>
-        <w:rPr>
-          <w:rFonts w:ascii="Verdana" w:hAnsi="Verdana"/>
-        </w:rPr>
-      </w:pPr>
-    </w:p>
-    <w:p>
-      <w:pPr>
-        <w:autoSpaceDE w:val="0"/>
-        <w:autoSpaceDN w:val="0"/>
-        <w:adjustRightInd w:val="0"/>
+        <w:pStyle w:val="Normal"/>
+        <w:rPr>
+          <w:rFonts w:ascii="Verdana" w:hAnsi="Verdana"/>
+        </w:rPr>
+      </w:pPr>
+      <w:r>
+        <w:rPr>
+          <w:rFonts w:ascii="Verdana" w:hAnsi="Verdana"/>
+        </w:rPr>
+      </w:r>
+    </w:p>
+    <w:p>
+      <w:pPr>
+        <w:pStyle w:val="Normal"/>
         <w:ind w:firstLine="708"/>
         <w:jc w:val="both"/>
         <w:rPr>
@@ -46,9 +52,7 @@
     </w:p>
     <w:p>
       <w:pPr>
-        <w:autoSpaceDE w:val="0"/>
-        <w:autoSpaceDN w:val="0"/>
-        <w:adjustRightInd w:val="0"/>
+        <w:pStyle w:val="Normal"/>
         <w:jc w:val="both"/>
         <w:rPr>
           <w:rFonts w:ascii="Verdana" w:hAnsi="Verdana"/>
@@ -64,23 +68,24 @@
     </w:p>
     <w:p>
       <w:pPr>
-        <w:autoSpaceDE w:val="0"/>
-        <w:autoSpaceDN w:val="0"/>
-        <w:adjustRightInd w:val="0"/>
-        <w:rPr>
-          <w:rFonts w:ascii="Verdana" w:hAnsi="Verdana"/>
-        </w:rPr>
-      </w:pPr>
-    </w:p>
-    <w:p>
-      <w:pPr>
+        <w:pStyle w:val="Normal"/>
+        <w:rPr>
+          <w:rFonts w:ascii="Verdana" w:hAnsi="Verdana"/>
+        </w:rPr>
+      </w:pPr>
+      <w:r>
+        <w:rPr>
+          <w:rFonts w:ascii="Verdana" w:hAnsi="Verdana"/>
+        </w:rPr>
+      </w:r>
+    </w:p>
+    <w:p>
+      <w:pPr>
+        <w:pStyle w:val="Normal"/>
         <w:numPr>
           <w:ilvl w:val="0"/>
           <w:numId w:val="1"/>
         </w:numPr>
-        <w:autoSpaceDE w:val="0"/>
-        <w:autoSpaceDN w:val="0"/>
-        <w:adjustRightInd w:val="0"/>
         <w:jc w:val="both"/>
         <w:rPr>
           <w:rFonts w:ascii="Verdana" w:hAnsi="Verdana"/>
@@ -95,13 +100,11 @@
     </w:p>
     <w:p>
       <w:pPr>
+        <w:pStyle w:val="Normal"/>
         <w:numPr>
           <w:ilvl w:val="0"/>
           <w:numId w:val="1"/>
         </w:numPr>
-        <w:autoSpaceDE w:val="0"/>
-        <w:autoSpaceDN w:val="0"/>
-        <w:adjustRightInd w:val="0"/>
         <w:jc w:val="both"/>
         <w:rPr>
           <w:rFonts w:ascii="Verdana" w:hAnsi="Verdana"/>
@@ -116,20 +119,21 @@
     </w:p>
     <w:p>
       <w:pPr>
-        <w:autoSpaceDE w:val="0"/>
-        <w:autoSpaceDN w:val="0"/>
-        <w:adjustRightInd w:val="0"/>
-        <w:ind w:left="720"/>
-        <w:rPr>
-          <w:rFonts w:ascii="Verdana" w:hAnsi="Verdana"/>
-        </w:rPr>
-      </w:pPr>
-    </w:p>
-    <w:p>
-      <w:pPr>
-        <w:autoSpaceDE w:val="0"/>
-        <w:autoSpaceDN w:val="0"/>
-        <w:adjustRightInd w:val="0"/>
+        <w:pStyle w:val="Normal"/>
+        <w:ind w:left="720" w:hanging="0"/>
+        <w:rPr>
+          <w:rFonts w:ascii="Verdana" w:hAnsi="Verdana"/>
+        </w:rPr>
+      </w:pPr>
+      <w:r>
+        <w:rPr>
+          <w:rFonts w:ascii="Verdana" w:hAnsi="Verdana"/>
+        </w:rPr>
+      </w:r>
+    </w:p>
+    <w:p>
+      <w:pPr>
+        <w:pStyle w:val="Normal"/>
         <w:jc w:val="both"/>
         <w:rPr>
           <w:rFonts w:ascii="Verdana" w:hAnsi="Verdana"/>
@@ -144,10 +148,8 @@
     </w:p>
     <w:p>
       <w:pPr>
-        <w:autoSpaceDE w:val="0"/>
-        <w:autoSpaceDN w:val="0"/>
-        <w:adjustRightInd w:val="0"/>
-        <w:ind w:left="708"/>
+        <w:pStyle w:val="Normal"/>
+        <w:ind w:left="708" w:hanging="0"/>
         <w:jc w:val="both"/>
         <w:rPr>
           <w:rFonts w:ascii="Verdana" w:hAnsi="Verdana"/>
@@ -157,15 +159,19 @@
         <w:rPr>
           <w:rFonts w:ascii="Verdana" w:hAnsi="Verdana"/>
         </w:rPr>
-        <w:t>• Administrar el Alta de medicamentos de laboratorio</w:t>
-      </w:r>
-    </w:p>
-    <w:p>
-      <w:pPr>
-        <w:autoSpaceDE w:val="0"/>
-        <w:autoSpaceDN w:val="0"/>
-        <w:adjustRightInd w:val="0"/>
-        <w:ind w:left="708"/>
+        <w:t xml:space="preserve">• </w:t>
+      </w:r>
+      <w:r>
+        <w:rPr>
+          <w:rFonts w:ascii="Verdana" w:hAnsi="Verdana"/>
+        </w:rPr>
+        <w:t>Administrar el Alta de medicamentos de laboratorio</w:t>
+      </w:r>
+    </w:p>
+    <w:p>
+      <w:pPr>
+        <w:pStyle w:val="Normal"/>
+        <w:ind w:left="708" w:hanging="0"/>
         <w:jc w:val="both"/>
         <w:rPr>
           <w:rFonts w:ascii="Verdana" w:hAnsi="Verdana"/>
@@ -175,15 +181,19 @@
         <w:rPr>
           <w:rFonts w:ascii="Verdana" w:hAnsi="Verdana"/>
         </w:rPr>
-        <w:t>• Administrar el Alta de medicamentos genéricos</w:t>
-      </w:r>
-    </w:p>
-    <w:p>
-      <w:pPr>
-        <w:autoSpaceDE w:val="0"/>
-        <w:autoSpaceDN w:val="0"/>
-        <w:adjustRightInd w:val="0"/>
-        <w:ind w:left="708"/>
+        <w:t xml:space="preserve">• </w:t>
+      </w:r>
+      <w:r>
+        <w:rPr>
+          <w:rFonts w:ascii="Verdana" w:hAnsi="Verdana"/>
+        </w:rPr>
+        <w:t>Administrar el Alta de medicamentos genéricos</w:t>
+      </w:r>
+    </w:p>
+    <w:p>
+      <w:pPr>
+        <w:pStyle w:val="Normal"/>
+        <w:ind w:left="708" w:hanging="0"/>
         <w:jc w:val="both"/>
         <w:rPr>
           <w:rFonts w:ascii="Verdana" w:hAnsi="Verdana"/>
@@ -193,24 +203,31 @@
         <w:rPr>
           <w:rFonts w:ascii="Verdana" w:hAnsi="Verdana"/>
         </w:rPr>
-        <w:t>• Generar y registrar la venta de medicamentos</w:t>
-      </w:r>
-    </w:p>
-    <w:p>
-      <w:pPr>
-        <w:autoSpaceDE w:val="0"/>
-        <w:autoSpaceDN w:val="0"/>
-        <w:adjustRightInd w:val="0"/>
-        <w:rPr>
-          <w:rFonts w:ascii="Verdana" w:hAnsi="Verdana"/>
-        </w:rPr>
-      </w:pPr>
-    </w:p>
-    <w:p>
-      <w:pPr>
-        <w:autoSpaceDE w:val="0"/>
-        <w:autoSpaceDN w:val="0"/>
-        <w:adjustRightInd w:val="0"/>
+        <w:t xml:space="preserve">• </w:t>
+      </w:r>
+      <w:r>
+        <w:rPr>
+          <w:rFonts w:ascii="Verdana" w:hAnsi="Verdana"/>
+        </w:rPr>
+        <w:t>Generar y registrar la venta de medicamentos</w:t>
+      </w:r>
+    </w:p>
+    <w:p>
+      <w:pPr>
+        <w:pStyle w:val="Normal"/>
+        <w:rPr>
+          <w:rFonts w:ascii="Verdana" w:hAnsi="Verdana"/>
+        </w:rPr>
+      </w:pPr>
+      <w:r>
+        <w:rPr>
+          <w:rFonts w:ascii="Verdana" w:hAnsi="Verdana"/>
+        </w:rPr>
+      </w:r>
+    </w:p>
+    <w:p>
+      <w:pPr>
+        <w:pStyle w:val="Normal"/>
         <w:jc w:val="both"/>
         <w:rPr>
           <w:rFonts w:ascii="Verdana" w:hAnsi="Verdana"/>
@@ -225,17 +242,13 @@
     </w:p>
     <w:p>
       <w:pPr>
+        <w:pStyle w:val="Normal"/>
         <w:numPr>
           <w:ilvl w:val="0"/>
           <w:numId w:val="2"/>
         </w:numPr>
-        <w:autoSpaceDE w:val="0"/>
-        <w:autoSpaceDN w:val="0"/>
-        <w:adjustRightInd w:val="0"/>
         <w:jc w:val="both"/>
-        <w:rPr>
-          <w:rFonts w:ascii="Verdana" w:hAnsi="Verdana"/>
-        </w:rPr>
+        <w:rPr/>
       </w:pPr>
       <w:r>
         <w:rPr>
@@ -246,13 +259,11 @@
     </w:p>
     <w:p>
       <w:pPr>
+        <w:pStyle w:val="Normal"/>
         <w:numPr>
           <w:ilvl w:val="0"/>
           <w:numId w:val="2"/>
         </w:numPr>
-        <w:autoSpaceDE w:val="0"/>
-        <w:autoSpaceDN w:val="0"/>
-        <w:adjustRightInd w:val="0"/>
         <w:jc w:val="both"/>
         <w:rPr>
           <w:rFonts w:ascii="Verdana" w:hAnsi="Verdana"/>
@@ -267,13 +278,11 @@
     </w:p>
     <w:p>
       <w:pPr>
+        <w:pStyle w:val="Normal"/>
         <w:numPr>
           <w:ilvl w:val="0"/>
           <w:numId w:val="2"/>
         </w:numPr>
-        <w:autoSpaceDE w:val="0"/>
-        <w:autoSpaceDN w:val="0"/>
-        <w:adjustRightInd w:val="0"/>
         <w:jc w:val="both"/>
         <w:rPr>
           <w:rFonts w:ascii="Verdana" w:hAnsi="Verdana"/>
@@ -310,13 +319,11 @@
     </w:p>
     <w:p>
       <w:pPr>
+        <w:pStyle w:val="Normal"/>
         <w:numPr>
           <w:ilvl w:val="0"/>
           <w:numId w:val="2"/>
         </w:numPr>
-        <w:autoSpaceDE w:val="0"/>
-        <w:autoSpaceDN w:val="0"/>
-        <w:adjustRightInd w:val="0"/>
         <w:jc w:val="both"/>
         <w:rPr>
           <w:rFonts w:ascii="Verdana" w:hAnsi="Verdana"/>
@@ -329,15 +336,24 @@
         <w:t>Realizar el diagrama de secuencia de Alta de medicamento de Laboratorio.</w:t>
       </w:r>
     </w:p>
-    <w:p/>
-    <w:p>
-      <w:r>
-        <w:rPr>
-          <w:noProof/>
-          <w:lang w:val="es-AR" w:eastAsia="es-AR"/>
-        </w:rPr>
+    <w:p>
+      <w:pPr>
+        <w:pStyle w:val="Normal"/>
+        <w:rPr/>
+      </w:pPr>
+      <w:r>
+        <w:rPr/>
+      </w:r>
+    </w:p>
+    <w:p>
+      <w:pPr>
+        <w:pStyle w:val="Normal"/>
+        <w:rPr/>
+      </w:pPr>
+      <w:r>
+        <w:rPr/>
         <w:drawing>
-          <wp:anchor distT="0" distB="0" distL="114300" distR="114300" simplePos="0" relativeHeight="251658240" behindDoc="0" locked="0" layoutInCell="1" allowOverlap="1" wp14:anchorId="02742709" wp14:editId="3D0A2C35">
+          <wp:anchor behindDoc="0" distT="0" distB="0" distL="114300" distR="114300" simplePos="0" locked="0" layoutInCell="1" allowOverlap="1" relativeHeight="2">
             <wp:simplePos x="0" y="0"/>
             <wp:positionH relativeFrom="column">
               <wp:posOffset>-1042035</wp:posOffset>
@@ -348,7 +364,7 @@
             <wp:extent cx="7469505" cy="3375025"/>
             <wp:effectExtent l="0" t="0" r="0" b="0"/>
             <wp:wrapSquare wrapText="bothSides"/>
-            <wp:docPr id="2" name="Imagen 2"/>
+            <wp:docPr id="1" name="Imagen 2" descr=""/>
             <wp:cNvGraphicFramePr>
               <a:graphicFrameLocks xmlns:a="http://schemas.openxmlformats.org/drawingml/2006/main" noChangeAspect="1"/>
             </wp:cNvGraphicFramePr>
@@ -356,20 +372,13 @@
               <a:graphicData uri="http://schemas.openxmlformats.org/drawingml/2006/picture">
                 <pic:pic xmlns:pic="http://schemas.openxmlformats.org/drawingml/2006/picture">
                   <pic:nvPicPr>
-                    <pic:cNvPr id="0" name="Picture 1"/>
+                    <pic:cNvPr id="1" name="Imagen 2" descr=""/>
                     <pic:cNvPicPr>
                       <a:picLocks noChangeAspect="1" noChangeArrowheads="1"/>
                     </pic:cNvPicPr>
                   </pic:nvPicPr>
                   <pic:blipFill>
-                    <a:blip r:embed="rId5">
-                      <a:extLst>
-                        <a:ext uri="{28A0092B-C50C-407E-A947-70E740481C1C}">
-                          <a14:useLocalDpi xmlns:a14="http://schemas.microsoft.com/office/drawing/2010/main" val="0"/>
-                        </a:ext>
-                      </a:extLst>
-                    </a:blip>
-                    <a:srcRect/>
+                    <a:blip r:embed="rId2"/>
                     <a:stretch>
                       <a:fillRect/>
                     </a:stretch>
@@ -382,36 +391,50 @@
                     <a:prstGeom prst="rect">
                       <a:avLst/>
                     </a:prstGeom>
-                    <a:noFill/>
-                    <a:ln>
-                      <a:noFill/>
-                    </a:ln>
                   </pic:spPr>
                 </pic:pic>
               </a:graphicData>
             </a:graphic>
-            <wp14:sizeRelH relativeFrom="margin">
-              <wp14:pctWidth>0</wp14:pctWidth>
-            </wp14:sizeRelH>
-            <wp14:sizeRelV relativeFrom="margin">
-              <wp14:pctHeight>0</wp14:pctHeight>
-            </wp14:sizeRelV>
           </wp:anchor>
         </w:drawing>
       </w:r>
     </w:p>
-    <w:p/>
-    <w:p/>
-    <w:p/>
-    <w:p>
-      <w:r>
-        <w:rPr>
-          <w:noProof/>
-          <w:lang w:val="es-AR" w:eastAsia="es-AR"/>
-        </w:rPr>
-        <w:lastRenderedPageBreak/>
+    <w:p>
+      <w:pPr>
+        <w:pStyle w:val="Normal"/>
+        <w:rPr/>
+      </w:pPr>
+      <w:r>
+        <w:rPr/>
+      </w:r>
+    </w:p>
+    <w:p>
+      <w:pPr>
+        <w:pStyle w:val="Normal"/>
+        <w:rPr/>
+      </w:pPr>
+      <w:r>
+        <w:rPr/>
+      </w:r>
+    </w:p>
+    <w:p>
+      <w:pPr>
+        <w:pStyle w:val="Normal"/>
+        <w:rPr/>
+      </w:pPr>
+      <w:r>
+        <w:rPr/>
+      </w:r>
+    </w:p>
+    <w:p>
+      <w:pPr>
+        <w:pStyle w:val="Normal"/>
+        <w:rPr/>
+      </w:pPr>
+      <w:r>
+        <w:rPr/>
         <w:drawing>
-          <wp:anchor distT="0" distB="0" distL="114300" distR="114300" simplePos="0" relativeHeight="251659264" behindDoc="0" locked="0" layoutInCell="1" allowOverlap="1">
+          <wp:anchor behindDoc="0" distT="0" distB="0" distL="114300" distR="114300" simplePos="0" locked="0" layoutInCell="1" allowOverlap="1" relativeHeight="3">
             <wp:simplePos x="0" y="0"/>
             <wp:positionH relativeFrom="column">
               <wp:posOffset>-1033780</wp:posOffset>
@@ -419,10 +442,10 @@
             <wp:positionV relativeFrom="paragraph">
               <wp:posOffset>7620</wp:posOffset>
             </wp:positionV>
-            <wp:extent cx="7470540" cy="5257692"/>
+            <wp:extent cx="7470775" cy="5257800"/>
             <wp:effectExtent l="0" t="0" r="0" b="0"/>
             <wp:wrapSquare wrapText="bothSides"/>
-            <wp:docPr id="1" name="Imagen 1"/>
+            <wp:docPr id="2" name="Imagen 1" descr=""/>
             <wp:cNvGraphicFramePr>
               <a:graphicFrameLocks xmlns:a="http://schemas.openxmlformats.org/drawingml/2006/main" noChangeAspect="1"/>
             </wp:cNvGraphicFramePr>
@@ -430,20 +453,13 @@
               <a:graphicData uri="http://schemas.openxmlformats.org/drawingml/2006/picture">
                 <pic:pic xmlns:pic="http://schemas.openxmlformats.org/drawingml/2006/picture">
                   <pic:nvPicPr>
-                    <pic:cNvPr id="0" name="Picture 2"/>
+                    <pic:cNvPr id="2" name="Imagen 1" descr=""/>
                     <pic:cNvPicPr>
                       <a:picLocks noChangeAspect="1" noChangeArrowheads="1"/>
                     </pic:cNvPicPr>
                   </pic:nvPicPr>
                   <pic:blipFill>
-                    <a:blip r:embed="rId6">
-                      <a:extLst>
-                        <a:ext uri="{28A0092B-C50C-407E-A947-70E740481C1C}">
-                          <a14:useLocalDpi xmlns:a14="http://schemas.microsoft.com/office/drawing/2010/main" val="0"/>
-                        </a:ext>
-                      </a:extLst>
-                    </a:blip>
-                    <a:srcRect/>
+                    <a:blip r:embed="rId3"/>
                     <a:stretch>
                       <a:fillRect/>
                     </a:stretch>
@@ -451,46 +467,44 @@
                   <pic:spPr bwMode="auto">
                     <a:xfrm>
                       <a:off x="0" y="0"/>
-                      <a:ext cx="7470540" cy="5257692"/>
+                      <a:ext cx="7470775" cy="5257800"/>
                     </a:xfrm>
                     <a:prstGeom prst="rect">
                       <a:avLst/>
                     </a:prstGeom>
-                    <a:noFill/>
-                    <a:ln>
-                      <a:noFill/>
-                    </a:ln>
                   </pic:spPr>
                 </pic:pic>
               </a:graphicData>
             </a:graphic>
-            <wp14:sizeRelH relativeFrom="margin">
-              <wp14:pctWidth>0</wp14:pctWidth>
-            </wp14:sizeRelH>
-            <wp14:sizeRelV relativeFrom="margin">
-              <wp14:pctHeight>0</wp14:pctHeight>
-            </wp14:sizeRelV>
           </wp:anchor>
         </w:drawing>
       </w:r>
     </w:p>
-    <w:p/>
+    <w:p>
+      <w:pPr>
+        <w:pStyle w:val="Normal"/>
+        <w:rPr/>
+      </w:pPr>
+      <w:r>
+        <w:rPr/>
+      </w:r>
+    </w:p>
     <w:sectPr>
+      <w:type w:val="nextPage"/>
       <w:pgSz w:w="11906" w:h="16838"/>
-      <w:pgMar w:top="1417" w:right="1701" w:bottom="1417" w:left="1701" w:header="708" w:footer="708" w:gutter="0"/>
-      <w:cols w:space="708"/>
-      <w:docGrid w:linePitch="360"/>
+      <w:pgMar w:left="1701" w:right="1701" w:header="0" w:top="1417" w:footer="0" w:bottom="1417" w:gutter="0"/>
+      <w:pgNumType w:fmt="decimal"/>
+      <w:formProt w:val="false"/>
+      <w:textDirection w:val="lrTb"/>
+      <w:docGrid w:type="default" w:linePitch="360" w:charSpace="0"/>
     </w:sectPr>
   </w:body>
 </w:document>
 </file>
 
 <file path=word/numbering.xml><?xml version="1.0" encoding="utf-8"?>
-<w:numbering xmlns:wpc="http://schemas.microsoft.com/office/word/2010/wordprocessingCanvas" xmlns:cx="http://schemas.microsoft.com/office/drawing/2014/chartex" xmlns:mc="http://schemas.openxmlformats.org/markup-compatibility/2006" xmlns:o="urn:schemas-microsoft-com:office:office" xmlns:r="http://schemas.openxmlformats.org/officeDocument/2006/relationships" xmlns:m="http://schemas.openxmlformats.org/officeDocument/2006/math" xmlns:v="urn:schemas-microsoft-com:vml" xmlns:wp14="http://schemas.microsoft.com/office/word/2010/wordprocessingDrawing" xmlns:wp="http://schemas.openxmlformats.org/drawingml/2006/wordprocessingDrawing" xmlns:w10="urn:schemas-microsoft-com:office:word" xmlns:w="http://schemas.openxmlformats.org/wordprocessingml/2006/main" xmlns:w14="http://schemas.microsoft.com/office/word/2010/wordml" xmlns:w15="http://schemas.microsoft.com/office/word/2012/wordml" xmlns:w16se="http://schemas.microsoft.com/office/word/2015/wordml/symex" xmlns:wpg="http://schemas.microsoft.com/office/word/2010/wordprocessingGroup" xmlns:wpi="http://schemas.microsoft.com/office/word/2010/wordprocessingInk" xmlns:wne="http://schemas.microsoft.com/office/word/2006/wordml" xmlns:wps="http://schemas.microsoft.com/office/word/2010/wordprocessingShape" mc:Ignorable="w14 w15 w16se wp14">
-  <w:abstractNum w:abstractNumId="0" w15:restartNumberingAfterBreak="0">
-    <w:nsid w:val="06FF22B5"/>
-    <w:multiLevelType w:val="multilevel"/>
-    <w:tmpl w:val="540A5EF8"/>
+<w:numbering xmlns:w="http://schemas.openxmlformats.org/wordprocessingml/2006/main" xmlns:o="urn:schemas-microsoft-com:office:office" xmlns:r="http://schemas.openxmlformats.org/officeDocument/2006/relationships" xmlns:v="urn:schemas-microsoft-com:vml">
+  <w:abstractNum w:abstractNumId="1">
     <w:lvl w:ilvl="0">
       <w:start w:val="1"/>
       <w:numFmt w:val="bullet"/>
@@ -503,7 +517,7 @@
         <w:ind w:left="720" w:hanging="360"/>
       </w:pPr>
       <w:rPr>
-        <w:rFonts w:ascii="Symbol" w:hAnsi="Symbol" w:hint="default"/>
+        <w:rFonts w:ascii="Symbol" w:hAnsi="Symbol" w:cs="Symbol" w:hint="default"/>
       </w:rPr>
     </w:lvl>
     <w:lvl w:ilvl="1">
@@ -518,7 +532,8 @@
         <w:ind w:left="1440" w:hanging="360"/>
       </w:pPr>
       <w:rPr>
-        <w:rFonts w:ascii="Courier New" w:hAnsi="Courier New" w:cs="Calibri" w:hint="default"/>
+        <w:rFonts w:ascii="Courier New" w:hAnsi="Courier New" w:cs="Courier New" w:hint="default"/>
+        <w:rFonts w:cs="Calibri"/>
       </w:rPr>
     </w:lvl>
     <w:lvl w:ilvl="2">
@@ -533,10 +548,10 @@
         <w:ind w:left="2160" w:hanging="360"/>
       </w:pPr>
       <w:rPr>
-        <w:rFonts w:ascii="Wingdings" w:hAnsi="Wingdings" w:hint="default"/>
-      </w:rPr>
-    </w:lvl>
-    <w:lvl w:ilvl="3" w:tentative="1">
+        <w:rFonts w:ascii="Wingdings" w:hAnsi="Wingdings" w:cs="Wingdings" w:hint="default"/>
+      </w:rPr>
+    </w:lvl>
+    <w:lvl w:ilvl="3">
       <w:start w:val="1"/>
       <w:numFmt w:val="bullet"/>
       <w:lvlText w:val=""/>
@@ -548,10 +563,10 @@
         <w:ind w:left="2880" w:hanging="360"/>
       </w:pPr>
       <w:rPr>
-        <w:rFonts w:ascii="Symbol" w:hAnsi="Symbol" w:hint="default"/>
-      </w:rPr>
-    </w:lvl>
-    <w:lvl w:ilvl="4" w:tentative="1">
+        <w:rFonts w:ascii="Symbol" w:hAnsi="Symbol" w:cs="Symbol" w:hint="default"/>
+      </w:rPr>
+    </w:lvl>
+    <w:lvl w:ilvl="4">
       <w:start w:val="1"/>
       <w:numFmt w:val="bullet"/>
       <w:lvlText w:val="o"/>
@@ -563,10 +578,11 @@
         <w:ind w:left="3600" w:hanging="360"/>
       </w:pPr>
       <w:rPr>
-        <w:rFonts w:ascii="Courier New" w:hAnsi="Courier New" w:cs="Calibri" w:hint="default"/>
-      </w:rPr>
-    </w:lvl>
-    <w:lvl w:ilvl="5" w:tentative="1">
+        <w:rFonts w:ascii="Courier New" w:hAnsi="Courier New" w:cs="Courier New" w:hint="default"/>
+        <w:rFonts w:cs="Calibri"/>
+      </w:rPr>
+    </w:lvl>
+    <w:lvl w:ilvl="5">
       <w:start w:val="1"/>
       <w:numFmt w:val="bullet"/>
       <w:lvlText w:val=""/>
@@ -578,10 +594,10 @@
         <w:ind w:left="4320" w:hanging="360"/>
       </w:pPr>
       <w:rPr>
-        <w:rFonts w:ascii="Wingdings" w:hAnsi="Wingdings" w:hint="default"/>
-      </w:rPr>
-    </w:lvl>
-    <w:lvl w:ilvl="6" w:tentative="1">
+        <w:rFonts w:ascii="Wingdings" w:hAnsi="Wingdings" w:cs="Wingdings" w:hint="default"/>
+      </w:rPr>
+    </w:lvl>
+    <w:lvl w:ilvl="6">
       <w:start w:val="1"/>
       <w:numFmt w:val="bullet"/>
       <w:lvlText w:val=""/>
@@ -593,10 +609,10 @@
         <w:ind w:left="5040" w:hanging="360"/>
       </w:pPr>
       <w:rPr>
-        <w:rFonts w:ascii="Symbol" w:hAnsi="Symbol" w:hint="default"/>
-      </w:rPr>
-    </w:lvl>
-    <w:lvl w:ilvl="7" w:tentative="1">
+        <w:rFonts w:ascii="Symbol" w:hAnsi="Symbol" w:cs="Symbol" w:hint="default"/>
+      </w:rPr>
+    </w:lvl>
+    <w:lvl w:ilvl="7">
       <w:start w:val="1"/>
       <w:numFmt w:val="bullet"/>
       <w:lvlText w:val="o"/>
@@ -608,10 +624,11 @@
         <w:ind w:left="5760" w:hanging="360"/>
       </w:pPr>
       <w:rPr>
-        <w:rFonts w:ascii="Courier New" w:hAnsi="Courier New" w:cs="Calibri" w:hint="default"/>
-      </w:rPr>
-    </w:lvl>
-    <w:lvl w:ilvl="8" w:tentative="1">
+        <w:rFonts w:ascii="Courier New" w:hAnsi="Courier New" w:cs="Courier New" w:hint="default"/>
+        <w:rFonts w:cs="Calibri"/>
+      </w:rPr>
+    </w:lvl>
+    <w:lvl w:ilvl="8">
       <w:start w:val="1"/>
       <w:numFmt w:val="bullet"/>
       <w:lvlText w:val=""/>
@@ -623,14 +640,11 @@
         <w:ind w:left="6480" w:hanging="360"/>
       </w:pPr>
       <w:rPr>
-        <w:rFonts w:ascii="Wingdings" w:hAnsi="Wingdings" w:hint="default"/>
+        <w:rFonts w:ascii="Wingdings" w:hAnsi="Wingdings" w:cs="Wingdings" w:hint="default"/>
       </w:rPr>
     </w:lvl>
   </w:abstractNum>
-  <w:abstractNum w:abstractNumId="1" w15:restartNumberingAfterBreak="0">
-    <w:nsid w:val="523C07CA"/>
-    <w:multiLevelType w:val="multilevel"/>
-    <w:tmpl w:val="213203F8"/>
+  <w:abstractNum w:abstractNumId="2">
     <w:lvl w:ilvl="0">
       <w:start w:val="1"/>
       <w:numFmt w:val="bullet"/>
@@ -643,10 +657,10 @@
         <w:ind w:left="720" w:hanging="360"/>
       </w:pPr>
       <w:rPr>
-        <w:rFonts w:ascii="Symbol" w:hAnsi="Symbol" w:hint="default"/>
-      </w:rPr>
-    </w:lvl>
-    <w:lvl w:ilvl="1" w:tentative="1">
+        <w:rFonts w:ascii="Symbol" w:hAnsi="Symbol" w:cs="Symbol" w:hint="default"/>
+      </w:rPr>
+    </w:lvl>
+    <w:lvl w:ilvl="1">
       <w:start w:val="1"/>
       <w:numFmt w:val="bullet"/>
       <w:lvlText w:val="o"/>
@@ -658,10 +672,11 @@
         <w:ind w:left="1440" w:hanging="360"/>
       </w:pPr>
       <w:rPr>
-        <w:rFonts w:ascii="Courier New" w:hAnsi="Courier New" w:cs="Calibri" w:hint="default"/>
-      </w:rPr>
-    </w:lvl>
-    <w:lvl w:ilvl="2" w:tentative="1">
+        <w:rFonts w:ascii="Courier New" w:hAnsi="Courier New" w:cs="Courier New" w:hint="default"/>
+        <w:rFonts w:cs="Calibri"/>
+      </w:rPr>
+    </w:lvl>
+    <w:lvl w:ilvl="2">
       <w:start w:val="1"/>
       <w:numFmt w:val="bullet"/>
       <w:lvlText w:val=""/>
@@ -673,10 +688,10 @@
         <w:ind w:left="2160" w:hanging="360"/>
       </w:pPr>
       <w:rPr>
-        <w:rFonts w:ascii="Wingdings" w:hAnsi="Wingdings" w:hint="default"/>
-      </w:rPr>
-    </w:lvl>
-    <w:lvl w:ilvl="3" w:tentative="1">
+        <w:rFonts w:ascii="Wingdings" w:hAnsi="Wingdings" w:cs="Wingdings" w:hint="default"/>
+      </w:rPr>
+    </w:lvl>
+    <w:lvl w:ilvl="3">
       <w:start w:val="1"/>
       <w:numFmt w:val="bullet"/>
       <w:lvlText w:val=""/>
@@ -688,10 +703,10 @@
         <w:ind w:left="2880" w:hanging="360"/>
       </w:pPr>
       <w:rPr>
-        <w:rFonts w:ascii="Symbol" w:hAnsi="Symbol" w:hint="default"/>
-      </w:rPr>
-    </w:lvl>
-    <w:lvl w:ilvl="4" w:tentative="1">
+        <w:rFonts w:ascii="Symbol" w:hAnsi="Symbol" w:cs="Symbol" w:hint="default"/>
+      </w:rPr>
+    </w:lvl>
+    <w:lvl w:ilvl="4">
       <w:start w:val="1"/>
       <w:numFmt w:val="bullet"/>
       <w:lvlText w:val="o"/>
@@ -703,10 +718,11 @@
         <w:ind w:left="3600" w:hanging="360"/>
       </w:pPr>
       <w:rPr>
-        <w:rFonts w:ascii="Courier New" w:hAnsi="Courier New" w:cs="Calibri" w:hint="default"/>
-      </w:rPr>
-    </w:lvl>
-    <w:lvl w:ilvl="5" w:tentative="1">
+        <w:rFonts w:ascii="Courier New" w:hAnsi="Courier New" w:cs="Courier New" w:hint="default"/>
+        <w:rFonts w:cs="Calibri"/>
+      </w:rPr>
+    </w:lvl>
+    <w:lvl w:ilvl="5">
       <w:start w:val="1"/>
       <w:numFmt w:val="bullet"/>
       <w:lvlText w:val=""/>
@@ -718,10 +734,10 @@
         <w:ind w:left="4320" w:hanging="360"/>
       </w:pPr>
       <w:rPr>
-        <w:rFonts w:ascii="Wingdings" w:hAnsi="Wingdings" w:hint="default"/>
-      </w:rPr>
-    </w:lvl>
-    <w:lvl w:ilvl="6" w:tentative="1">
+        <w:rFonts w:ascii="Wingdings" w:hAnsi="Wingdings" w:cs="Wingdings" w:hint="default"/>
+      </w:rPr>
+    </w:lvl>
+    <w:lvl w:ilvl="6">
       <w:start w:val="1"/>
       <w:numFmt w:val="bullet"/>
       <w:lvlText w:val=""/>
@@ -733,10 +749,10 @@
         <w:ind w:left="5040" w:hanging="360"/>
       </w:pPr>
       <w:rPr>
-        <w:rFonts w:ascii="Symbol" w:hAnsi="Symbol" w:hint="default"/>
-      </w:rPr>
-    </w:lvl>
-    <w:lvl w:ilvl="7" w:tentative="1">
+        <w:rFonts w:ascii="Symbol" w:hAnsi="Symbol" w:cs="Symbol" w:hint="default"/>
+      </w:rPr>
+    </w:lvl>
+    <w:lvl w:ilvl="7">
       <w:start w:val="1"/>
       <w:numFmt w:val="bullet"/>
       <w:lvlText w:val="o"/>
@@ -748,10 +764,11 @@
         <w:ind w:left="5760" w:hanging="360"/>
       </w:pPr>
       <w:rPr>
-        <w:rFonts w:ascii="Courier New" w:hAnsi="Courier New" w:cs="Calibri" w:hint="default"/>
-      </w:rPr>
-    </w:lvl>
-    <w:lvl w:ilvl="8" w:tentative="1">
+        <w:rFonts w:ascii="Courier New" w:hAnsi="Courier New" w:cs="Courier New" w:hint="default"/>
+        <w:rFonts w:cs="Calibri"/>
+      </w:rPr>
+    </w:lvl>
+    <w:lvl w:ilvl="8">
       <w:start w:val="1"/>
       <w:numFmt w:val="bullet"/>
       <w:lvlText w:val=""/>
@@ -763,47 +780,139 @@
         <w:ind w:left="6480" w:hanging="360"/>
       </w:pPr>
       <w:rPr>
-        <w:rFonts w:ascii="Wingdings" w:hAnsi="Wingdings" w:hint="default"/>
-      </w:rPr>
+        <w:rFonts w:ascii="Wingdings" w:hAnsi="Wingdings" w:cs="Wingdings" w:hint="default"/>
+      </w:rPr>
+    </w:lvl>
+  </w:abstractNum>
+  <w:abstractNum w:abstractNumId="3">
+    <w:lvl w:ilvl="0">
+      <w:start w:val="1"/>
+      <w:numFmt w:val="none"/>
+      <w:suff w:val="nothing"/>
+      <w:lvlText w:val=""/>
+      <w:lvlJc w:val="left"/>
+      <w:pPr>
+        <w:ind w:left="0" w:hanging="0"/>
+      </w:pPr>
+    </w:lvl>
+    <w:lvl w:ilvl="1">
+      <w:start w:val="1"/>
+      <w:numFmt w:val="none"/>
+      <w:suff w:val="nothing"/>
+      <w:lvlText w:val=""/>
+      <w:lvlJc w:val="left"/>
+      <w:pPr>
+        <w:ind w:left="0" w:hanging="0"/>
+      </w:pPr>
+    </w:lvl>
+    <w:lvl w:ilvl="2">
+      <w:start w:val="1"/>
+      <w:numFmt w:val="none"/>
+      <w:suff w:val="nothing"/>
+      <w:lvlText w:val=""/>
+      <w:lvlJc w:val="left"/>
+      <w:pPr>
+        <w:ind w:left="0" w:hanging="0"/>
+      </w:pPr>
+    </w:lvl>
+    <w:lvl w:ilvl="3">
+      <w:start w:val="1"/>
+      <w:numFmt w:val="none"/>
+      <w:suff w:val="nothing"/>
+      <w:lvlText w:val=""/>
+      <w:lvlJc w:val="left"/>
+      <w:pPr>
+        <w:ind w:left="0" w:hanging="0"/>
+      </w:pPr>
+    </w:lvl>
+    <w:lvl w:ilvl="4">
+      <w:start w:val="1"/>
+      <w:numFmt w:val="none"/>
+      <w:suff w:val="nothing"/>
+      <w:lvlText w:val=""/>
+      <w:lvlJc w:val="left"/>
+      <w:pPr>
+        <w:ind w:left="0" w:hanging="0"/>
+      </w:pPr>
+    </w:lvl>
+    <w:lvl w:ilvl="5">
+      <w:start w:val="1"/>
+      <w:numFmt w:val="none"/>
+      <w:suff w:val="nothing"/>
+      <w:lvlText w:val=""/>
+      <w:lvlJc w:val="left"/>
+      <w:pPr>
+        <w:ind w:left="0" w:hanging="0"/>
+      </w:pPr>
+    </w:lvl>
+    <w:lvl w:ilvl="6">
+      <w:start w:val="1"/>
+      <w:numFmt w:val="none"/>
+      <w:suff w:val="nothing"/>
+      <w:lvlText w:val=""/>
+      <w:lvlJc w:val="left"/>
+      <w:pPr>
+        <w:ind w:left="0" w:hanging="0"/>
+      </w:pPr>
+    </w:lvl>
+    <w:lvl w:ilvl="7">
+      <w:start w:val="1"/>
+      <w:numFmt w:val="none"/>
+      <w:suff w:val="nothing"/>
+      <w:lvlText w:val=""/>
+      <w:lvlJc w:val="left"/>
+      <w:pPr>
+        <w:ind w:left="0" w:hanging="0"/>
+      </w:pPr>
+    </w:lvl>
+    <w:lvl w:ilvl="8">
+      <w:start w:val="1"/>
+      <w:numFmt w:val="none"/>
+      <w:suff w:val="nothing"/>
+      <w:lvlText w:val=""/>
+      <w:lvlJc w:val="left"/>
+      <w:pPr>
+        <w:ind w:left="0" w:hanging="0"/>
+      </w:pPr>
     </w:lvl>
   </w:abstractNum>
   <w:num w:numId="1">
-    <w:abstractNumId w:val="0"/>
+    <w:abstractNumId w:val="1"/>
   </w:num>
   <w:num w:numId="2">
-    <w:abstractNumId w:val="1"/>
+    <w:abstractNumId w:val="2"/>
+  </w:num>
+  <w:num w:numId="3">
+    <w:abstractNumId w:val="3"/>
   </w:num>
 </w:numbering>
 </file>
 
 <file path=word/styles.xml><?xml version="1.0" encoding="utf-8"?>
-<w:styles xmlns:mc="http://schemas.openxmlformats.org/markup-compatibility/2006" xmlns:r="http://schemas.openxmlformats.org/officeDocument/2006/relationships" xmlns:w="http://schemas.openxmlformats.org/wordprocessingml/2006/main" xmlns:w14="http://schemas.microsoft.com/office/word/2010/wordml" xmlns:w15="http://schemas.microsoft.com/office/word/2012/wordml" xmlns:w16se="http://schemas.microsoft.com/office/word/2015/wordml/symex" mc:Ignorable="w14 w15 w16se">
+<w:styles xmlns:w="http://schemas.openxmlformats.org/wordprocessingml/2006/main" xmlns:w14="http://schemas.microsoft.com/office/word/2010/wordml" xmlns:mc="http://schemas.openxmlformats.org/markup-compatibility/2006" mc:Ignorable="w14">
   <w:docDefaults>
     <w:rPrDefault>
       <w:rPr>
-        <w:rFonts w:asciiTheme="minorHAnsi" w:eastAsiaTheme="minorHAnsi" w:hAnsiTheme="minorHAnsi" w:cstheme="minorBidi"/>
-        <w:sz w:val="22"/>
+        <w:rFonts w:ascii="Calibri" w:hAnsi="Calibri" w:eastAsia="Calibri" w:cs="" w:asciiTheme="minorHAnsi" w:cstheme="minorBidi" w:eastAsiaTheme="minorHAnsi" w:hAnsiTheme="minorHAnsi"/>
         <w:szCs w:val="22"/>
         <w:lang w:val="es-ES" w:eastAsia="en-US" w:bidi="ar-SA"/>
       </w:rPr>
     </w:rPrDefault>
     <w:pPrDefault>
-      <w:pPr>
-        <w:spacing w:after="160" w:line="259" w:lineRule="auto"/>
-      </w:pPr>
+      <w:pPr/>
     </w:pPrDefault>
   </w:docDefaults>
   <w:latentStyles w:defLockedState="0" w:defUIPriority="99" w:defSemiHidden="0" w:defUnhideWhenUsed="0" w:defQFormat="0" w:count="371">
     <w:lsdException w:name="Normal" w:uiPriority="0" w:qFormat="1"/>
     <w:lsdException w:name="heading 1" w:uiPriority="9" w:qFormat="1"/>
-    <w:lsdException w:name="heading 2" w:semiHidden="1" w:uiPriority="0" w:unhideWhenUsed="1" w:qFormat="1"/>
-    <w:lsdException w:name="heading 3" w:semiHidden="1" w:uiPriority="9" w:unhideWhenUsed="1" w:qFormat="1"/>
-    <w:lsdException w:name="heading 4" w:semiHidden="1" w:uiPriority="9" w:unhideWhenUsed="1" w:qFormat="1"/>
-    <w:lsdException w:name="heading 5" w:semiHidden="1" w:uiPriority="9" w:unhideWhenUsed="1" w:qFormat="1"/>
-    <w:lsdException w:name="heading 6" w:semiHidden="1" w:uiPriority="9" w:unhideWhenUsed="1" w:qFormat="1"/>
-    <w:lsdException w:name="heading 7" w:semiHidden="1" w:uiPriority="9" w:unhideWhenUsed="1" w:qFormat="1"/>
-    <w:lsdException w:name="heading 8" w:semiHidden="1" w:uiPriority="9" w:unhideWhenUsed="1" w:qFormat="1"/>
-    <w:lsdException w:name="heading 9" w:semiHidden="1" w:uiPriority="9" w:unhideWhenUsed="1" w:qFormat="1"/>
+    <w:lsdException w:name="heading 2" w:uiPriority="0" w:semiHidden="1" w:unhideWhenUsed="1" w:qFormat="1"/>
+    <w:lsdException w:name="heading 3" w:uiPriority="9" w:semiHidden="1" w:unhideWhenUsed="1" w:qFormat="1"/>
+    <w:lsdException w:name="heading 4" w:uiPriority="9" w:semiHidden="1" w:unhideWhenUsed="1" w:qFormat="1"/>
+    <w:lsdException w:name="heading 5" w:uiPriority="9" w:semiHidden="1" w:unhideWhenUsed="1" w:qFormat="1"/>
+    <w:lsdException w:name="heading 6" w:uiPriority="9" w:semiHidden="1" w:unhideWhenUsed="1" w:qFormat="1"/>
+    <w:lsdException w:name="heading 7" w:uiPriority="9" w:semiHidden="1" w:unhideWhenUsed="1" w:qFormat="1"/>
+    <w:lsdException w:name="heading 8" w:uiPriority="9" w:semiHidden="1" w:unhideWhenUsed="1" w:qFormat="1"/>
+    <w:lsdException w:name="heading 9" w:uiPriority="9" w:semiHidden="1" w:unhideWhenUsed="1" w:qFormat="1"/>
     <w:lsdException w:name="index 1" w:semiHidden="1" w:unhideWhenUsed="1"/>
     <w:lsdException w:name="index 2" w:semiHidden="1" w:unhideWhenUsed="1"/>
     <w:lsdException w:name="index 3" w:semiHidden="1" w:unhideWhenUsed="1"/>
@@ -813,22 +922,22 @@
     <w:lsdException w:name="index 7" w:semiHidden="1" w:unhideWhenUsed="1"/>
     <w:lsdException w:name="index 8" w:semiHidden="1" w:unhideWhenUsed="1"/>
     <w:lsdException w:name="index 9" w:semiHidden="1" w:unhideWhenUsed="1"/>
-    <w:lsdException w:name="toc 1" w:semiHidden="1" w:uiPriority="39" w:unhideWhenUsed="1"/>
-    <w:lsdException w:name="toc 2" w:semiHidden="1" w:uiPriority="39" w:unhideWhenUsed="1"/>
-    <w:lsdException w:name="toc 3" w:semiHidden="1" w:uiPriority="39" w:unhideWhenUsed="1"/>
-    <w:lsdException w:name="toc 4" w:semiHidden="1" w:uiPriority="39" w:unhideWhenUsed="1"/>
-    <w:lsdException w:name="toc 5" w:semiHidden="1" w:uiPriority="39" w:unhideWhenUsed="1"/>
-    <w:lsdException w:name="toc 6" w:semiHidden="1" w:uiPriority="39" w:unhideWhenUsed="1"/>
-    <w:lsdException w:name="toc 7" w:semiHidden="1" w:uiPriority="39" w:unhideWhenUsed="1"/>
-    <w:lsdException w:name="toc 8" w:semiHidden="1" w:uiPriority="39" w:unhideWhenUsed="1"/>
-    <w:lsdException w:name="toc 9" w:semiHidden="1" w:uiPriority="39" w:unhideWhenUsed="1"/>
+    <w:lsdException w:name="toc 1" w:uiPriority="39" w:semiHidden="1" w:unhideWhenUsed="1"/>
+    <w:lsdException w:name="toc 2" w:uiPriority="39" w:semiHidden="1" w:unhideWhenUsed="1"/>
+    <w:lsdException w:name="toc 3" w:uiPriority="39" w:semiHidden="1" w:unhideWhenUsed="1"/>
+    <w:lsdException w:name="toc 4" w:uiPriority="39" w:semiHidden="1" w:unhideWhenUsed="1"/>
+    <w:lsdException w:name="toc 5" w:uiPriority="39" w:semiHidden="1" w:unhideWhenUsed="1"/>
+    <w:lsdException w:name="toc 6" w:uiPriority="39" w:semiHidden="1" w:unhideWhenUsed="1"/>
+    <w:lsdException w:name="toc 7" w:uiPriority="39" w:semiHidden="1" w:unhideWhenUsed="1"/>
+    <w:lsdException w:name="toc 8" w:uiPriority="39" w:semiHidden="1" w:unhideWhenUsed="1"/>
+    <w:lsdException w:name="toc 9" w:uiPriority="39" w:semiHidden="1" w:unhideWhenUsed="1"/>
     <w:lsdException w:name="Normal Indent" w:semiHidden="1" w:unhideWhenUsed="1"/>
     <w:lsdException w:name="footnote text" w:semiHidden="1" w:unhideWhenUsed="1"/>
     <w:lsdException w:name="annotation text" w:semiHidden="1" w:unhideWhenUsed="1"/>
     <w:lsdException w:name="header" w:semiHidden="1" w:unhideWhenUsed="1"/>
     <w:lsdException w:name="footer" w:semiHidden="1" w:unhideWhenUsed="1"/>
     <w:lsdException w:name="index heading" w:semiHidden="1" w:unhideWhenUsed="1"/>
-    <w:lsdException w:name="caption" w:semiHidden="1" w:uiPriority="35" w:unhideWhenUsed="1" w:qFormat="1"/>
+    <w:lsdException w:name="caption" w:uiPriority="35" w:semiHidden="1" w:unhideWhenUsed="1" w:qFormat="1"/>
     <w:lsdException w:name="table of figures" w:semiHidden="1" w:unhideWhenUsed="1"/>
     <w:lsdException w:name="envelope address" w:semiHidden="1" w:unhideWhenUsed="1"/>
     <w:lsdException w:name="envelope return" w:semiHidden="1" w:unhideWhenUsed="1"/>
@@ -859,7 +968,7 @@
     <w:lsdException w:name="Title" w:uiPriority="10" w:qFormat="1"/>
     <w:lsdException w:name="Closing" w:semiHidden="1" w:unhideWhenUsed="1"/>
     <w:lsdException w:name="Signature" w:semiHidden="1" w:unhideWhenUsed="1"/>
-    <w:lsdException w:name="Default Paragraph Font" w:semiHidden="1" w:uiPriority="1" w:unhideWhenUsed="1"/>
+    <w:lsdException w:name="Default Paragraph Font" w:uiPriority="1" w:semiHidden="1" w:unhideWhenUsed="1"/>
     <w:lsdException w:name="Body Text" w:semiHidden="1" w:unhideWhenUsed="1"/>
     <w:lsdException w:name="Body Text Indent" w:semiHidden="1" w:unhideWhenUsed="1"/>
     <w:lsdException w:name="List Continue" w:semiHidden="1" w:unhideWhenUsed="1"/>
@@ -1059,8 +1168,8 @@
     <w:lsdException w:name="Subtle Reference" w:uiPriority="31" w:qFormat="1"/>
     <w:lsdException w:name="Intense Reference" w:uiPriority="32" w:qFormat="1"/>
     <w:lsdException w:name="Book Title" w:uiPriority="33" w:qFormat="1"/>
-    <w:lsdException w:name="Bibliography" w:semiHidden="1" w:uiPriority="37" w:unhideWhenUsed="1"/>
-    <w:lsdException w:name="TOC Heading" w:semiHidden="1" w:uiPriority="39" w:unhideWhenUsed="1" w:qFormat="1"/>
+    <w:lsdException w:name="Bibliography" w:uiPriority="37" w:semiHidden="1" w:unhideWhenUsed="1"/>
+    <w:lsdException w:name="TOC Heading" w:uiPriority="39" w:semiHidden="1" w:unhideWhenUsed="1" w:qFormat="1"/>
     <w:lsdException w:name="Plain Table 1" w:uiPriority="41"/>
     <w:lsdException w:name="Plain Table 2" w:uiPriority="42"/>
     <w:lsdException w:name="Plain Table 3" w:uiPriority="43"/>
@@ -1166,29 +1275,34 @@
     <w:lsdException w:name="List Table 6 Colorful Accent 6" w:uiPriority="51"/>
     <w:lsdException w:name="List Table 7 Colorful Accent 6" w:uiPriority="52"/>
   </w:latentStyles>
-  <w:style w:type="paragraph" w:default="1" w:styleId="Normal">
+  <w:style w:type="paragraph" w:styleId="Normal" w:default="1">
     <w:name w:val="Normal"/>
     <w:qFormat/>
-    <w:rsid w:val="00BF0787"/>
+    <w:rsid w:val="00bf0787"/>
     <w:pPr>
-      <w:spacing w:after="0" w:line="240" w:lineRule="auto"/>
+      <w:widowControl/>
+      <w:bidi w:val="0"/>
+      <w:spacing w:lineRule="auto" w:line="240" w:before="0" w:after="0"/>
+      <w:jc w:val="left"/>
     </w:pPr>
     <w:rPr>
-      <w:rFonts w:ascii="Times New Roman" w:eastAsia="Times New Roman" w:hAnsi="Times New Roman" w:cs="Times New Roman"/>
+      <w:rFonts w:ascii="Times New Roman" w:hAnsi="Times New Roman" w:eastAsia="Times New Roman" w:cs="Times New Roman"/>
+      <w:color w:val="auto"/>
+      <w:kern w:val="0"/>
       <w:sz w:val="20"/>
       <w:szCs w:val="20"/>
-      <w:lang w:eastAsia="es-ES"/>
+      <w:lang w:eastAsia="es-ES" w:val="es-ES" w:bidi="ar-SA"/>
     </w:rPr>
   </w:style>
   <w:style w:type="paragraph" w:styleId="Ttulo2">
-    <w:name w:val="heading 2"/>
+    <w:name w:val="Heading 2"/>
     <w:basedOn w:val="Normal"/>
     <w:next w:val="Normal"/>
     <w:link w:val="Ttulo2Car"/>
     <w:qFormat/>
-    <w:rsid w:val="00BF0787"/>
+    <w:rsid w:val="00bf0787"/>
     <w:pPr>
-      <w:keepNext/>
+      <w:keepNext w:val="true"/>
       <w:spacing w:before="240" w:after="60"/>
       <w:outlineLvl w:val="1"/>
     </w:pPr>
@@ -1199,11 +1313,147 @@
       <w:sz w:val="24"/>
     </w:rPr>
   </w:style>
-  <w:style w:type="character" w:default="1" w:styleId="Fuentedeprrafopredeter">
+  <w:style w:type="character" w:styleId="DefaultParagraphFont" w:default="1">
     <w:name w:val="Default Paragraph Font"/>
     <w:uiPriority w:val="1"/>
     <w:semiHidden/>
     <w:unhideWhenUsed/>
+    <w:qFormat/>
+    <w:rPr/>
+  </w:style>
+  <w:style w:type="character" w:styleId="Ttulo2Car" w:customStyle="1">
+    <w:name w:val="Título 2 Car"/>
+    <w:basedOn w:val="DefaultParagraphFont"/>
+    <w:link w:val="Ttulo2"/>
+    <w:qFormat/>
+    <w:rsid w:val="00bf0787"/>
+    <w:rPr>
+      <w:rFonts w:ascii="Arial" w:hAnsi="Arial" w:eastAsia="Times New Roman" w:cs="Times New Roman"/>
+      <w:b/>
+      <w:i/>
+      <w:sz w:val="24"/>
+      <w:szCs w:val="20"/>
+      <w:lang w:eastAsia="es-ES"/>
+    </w:rPr>
+  </w:style>
+  <w:style w:type="character" w:styleId="ListLabel1">
+    <w:name w:val="ListLabel 1"/>
+    <w:qFormat/>
+    <w:rPr>
+      <w:rFonts w:cs="Calibri"/>
+    </w:rPr>
+  </w:style>
+  <w:style w:type="character" w:styleId="ListLabel2">
+    <w:name w:val="ListLabel 2"/>
+    <w:qFormat/>
+    <w:rPr>
+      <w:rFonts w:cs="Calibri"/>
+    </w:rPr>
+  </w:style>
+  <w:style w:type="character" w:styleId="ListLabel3">
+    <w:name w:val="ListLabel 3"/>
+    <w:qFormat/>
+    <w:rPr>
+      <w:rFonts w:cs="Calibri"/>
+    </w:rPr>
+  </w:style>
+  <w:style w:type="character" w:styleId="ListLabel4">
+    <w:name w:val="ListLabel 4"/>
+    <w:qFormat/>
+    <w:rPr>
+      <w:rFonts w:cs="Calibri"/>
+    </w:rPr>
+  </w:style>
+  <w:style w:type="character" w:styleId="ListLabel5">
+    <w:name w:val="ListLabel 5"/>
+    <w:qFormat/>
+    <w:rPr>
+      <w:rFonts w:cs="Calibri"/>
+    </w:rPr>
+  </w:style>
+  <w:style w:type="character" w:styleId="ListLabel6">
+    <w:name w:val="ListLabel 6"/>
+    <w:qFormat/>
+    <w:rPr>
+      <w:rFonts w:cs="Calibri"/>
+    </w:rPr>
+  </w:style>
+  <w:style w:type="paragraph" w:styleId="Ttulo">
+    <w:name w:val="Título"/>
+    <w:basedOn w:val="Normal"/>
+    <w:next w:val="Cuerpodetexto"/>
+    <w:qFormat/>
+    <w:pPr>
+      <w:keepNext w:val="true"/>
+      <w:spacing w:before="240" w:after="120"/>
+    </w:pPr>
+    <w:rPr>
+      <w:rFonts w:ascii="Liberation Sans" w:hAnsi="Liberation Sans" w:eastAsia="Microsoft YaHei" w:cs="Mangal"/>
+      <w:sz w:val="28"/>
+      <w:szCs w:val="28"/>
+    </w:rPr>
+  </w:style>
+  <w:style w:type="paragraph" w:styleId="Cuerpodetexto">
+    <w:name w:val="Body Text"/>
+    <w:basedOn w:val="Normal"/>
+    <w:pPr>
+      <w:spacing w:lineRule="auto" w:line="276" w:before="0" w:after="140"/>
+    </w:pPr>
+    <w:rPr/>
+  </w:style>
+  <w:style w:type="paragraph" w:styleId="Lista">
+    <w:name w:val="List"/>
+    <w:basedOn w:val="Cuerpodetexto"/>
+    <w:pPr/>
+    <w:rPr>
+      <w:rFonts w:cs="Mangal"/>
+    </w:rPr>
+  </w:style>
+  <w:style w:type="paragraph" w:styleId="Leyenda">
+    <w:name w:val="Caption"/>
+    <w:basedOn w:val="Normal"/>
+    <w:qFormat/>
+    <w:pPr>
+      <w:suppressLineNumbers/>
+      <w:spacing w:before="120" w:after="120"/>
+    </w:pPr>
+    <w:rPr>
+      <w:rFonts w:cs="Mangal"/>
+      <w:i/>
+      <w:iCs/>
+      <w:sz w:val="24"/>
+      <w:szCs w:val="24"/>
+    </w:rPr>
+  </w:style>
+  <w:style w:type="paragraph" w:styleId="Ndice">
+    <w:name w:val="Índice"/>
+    <w:basedOn w:val="Normal"/>
+    <w:qFormat/>
+    <w:pPr>
+      <w:suppressLineNumbers/>
+    </w:pPr>
+    <w:rPr>
+      <w:rFonts w:cs="Mangal"/>
+    </w:rPr>
+  </w:style>
+  <w:style w:type="paragraph" w:styleId="ListParagraph">
+    <w:name w:val="List Paragraph"/>
+    <w:basedOn w:val="Normal"/>
+    <w:qFormat/>
+    <w:rsid w:val="00bf0787"/>
+    <w:pPr>
+      <w:spacing w:before="0" w:after="0"/>
+      <w:ind w:left="720" w:hanging="0"/>
+      <w:contextualSpacing/>
+    </w:pPr>
+    <w:rPr/>
+  </w:style>
+  <w:style w:type="numbering" w:styleId="NoList" w:default="1">
+    <w:name w:val="No List"/>
+    <w:uiPriority w:val="99"/>
+    <w:semiHidden/>
+    <w:unhideWhenUsed/>
+    <w:qFormat/>
   </w:style>
   <w:style w:type="table" w:default="1" w:styleId="Tablanormal">
     <w:name w:val="Normal Table"/>
@@ -1219,36 +1469,6 @@
         <w:right w:w="108" w:type="dxa"/>
       </w:tblCellMar>
     </w:tblPr>
-  </w:style>
-  <w:style w:type="numbering" w:default="1" w:styleId="Sinlista">
-    <w:name w:val="No List"/>
-    <w:uiPriority w:val="99"/>
-    <w:semiHidden/>
-    <w:unhideWhenUsed/>
-  </w:style>
-  <w:style w:type="character" w:customStyle="1" w:styleId="Ttulo2Car">
-    <w:name w:val="Título 2 Car"/>
-    <w:basedOn w:val="Fuentedeprrafopredeter"/>
-    <w:link w:val="Ttulo2"/>
-    <w:rsid w:val="00BF0787"/>
-    <w:rPr>
-      <w:rFonts w:ascii="Arial" w:eastAsia="Times New Roman" w:hAnsi="Arial" w:cs="Times New Roman"/>
-      <w:b/>
-      <w:i/>
-      <w:sz w:val="24"/>
-      <w:szCs w:val="20"/>
-      <w:lang w:eastAsia="es-ES"/>
-    </w:rPr>
-  </w:style>
-  <w:style w:type="paragraph" w:styleId="Prrafodelista">
-    <w:name w:val="List Paragraph"/>
-    <w:basedOn w:val="Normal"/>
-    <w:qFormat/>
-    <w:rsid w:val="00BF0787"/>
-    <w:pPr>
-      <w:ind w:left="720"/>
-      <w:contextualSpacing/>
-    </w:pPr>
   </w:style>
 </w:styles>
 </file>

</xml_diff>